<commit_message>
wszystko działa wersja 0.22
wszystko działa wersja 0.22
</commit_message>
<xml_diff>
--- a/Szablony/output1.docx
+++ b/Szablony/output1.docx
@@ -593,43 +593,7 @@
         </w:rPr>
       </w:pPr>
       <w:r>
-        <w:t>1. Natalia Bieniek</w:t>
-        <w:br/>
-      </w:r>
-      <w:r>
-        <w:t>2. Paulina Dziopa</w:t>
-        <w:br/>
-      </w:r>
-      <w:r>
-        <w:t>3. Patrycja Hojka</w:t>
-        <w:br/>
-      </w:r>
-      <w:r>
-        <w:t>4. Julia Łuc</w:t>
-        <w:br/>
-      </w:r>
-      <w:r>
-        <w:t>5. Paulina Pietrzyk</w:t>
-        <w:br/>
-      </w:r>
-      <w:r>
-        <w:t>6. Anna Rygiel</w:t>
-        <w:br/>
-      </w:r>
-      <w:r>
-        <w:t>7. Kinga Siewior</w:t>
-        <w:br/>
-      </w:r>
-      <w:r>
-        <w:t>8. Maja Spiszak</w:t>
-        <w:br/>
-      </w:r>
-      <w:r>
-        <w:t>9. Karolina Wojtynek</w:t>
-        <w:br/>
-      </w:r>
-      <w:r>
-        <w:t>10. Monika Zientek</w:t>
+        <w:t>1. Kordian Gretka</w:t>
         <w:br/>
       </w:r>
     </w:p>

</xml_diff>